<commit_message>
DOC(X) filter: BAF -> BAILS in the smart tag mapping
The filters map between a common subset of Word smart tags and Writer
RDF annotations, and when doing so, they need to know what path to use
for a smart tag namespace and also the other way around: what RDF types
are interesting for smart tag purposes.

It turns out there is BAILS specification at
<http://www.tscp.org/wp-content/uploads/2013/08/TSCP_BAILSv1.pdf> that
describes how to refer to BAF objects, so use that instead of our custom
RDF statement / document metadata key names.

Change-Id: Iac569608b05aa61547f664f2a5df7d46fe46da76
</commit_message>
<xml_diff>
--- a/sw/qa/extras/ooxmlexport/data/tscp.docx
+++ b/sw/qa/extras/ooxmlexport/data/tscp.docx
@@ -3,27 +3,70 @@
 <w:document xmlns:o="urn:schemas-microsoft-com:office:office" xmlns:r="http://schemas.openxmlformats.org/officeDocument/2006/relationships" xmlns:v="urn:schemas-microsoft-com:vml" xmlns:w="http://schemas.openxmlformats.org/wordprocessingml/2006/main" xmlns:w10="urn:schemas-microsoft-com:office:word" xmlns:wp="http://schemas.openxmlformats.org/drawingml/2006/wordprocessingDrawing" xmlns:wps="http://schemas.microsoft.com/office/word/2010/wordprocessingShape" xmlns:wpg="http://schemas.microsoft.com/office/word/2010/wordprocessingGroup" xmlns:mc="http://schemas.openxmlformats.org/markup-compatibility/2006" xmlns:wp14="http://schemas.microsoft.com/office/word/2010/wordprocessingDrawing" xmlns:w14="http://schemas.microsoft.com/office/word/2010/wordml" mc:Ignorable="w14 wp14">
   <w:body>
     <w:p>
+      <w:pPr>
+        <w:pStyle w:val="Normal"/>
+        <w:rPr/>
+      </w:pPr>
       <w:r>
-        <w:t>before</w:t>
+        <w:rPr/>
+        <w:t>1</w:t>
+      </w:r>
+      <w:r>
+        <w:rPr>
+          <w:vertAlign w:val="superscript"/>
+        </w:rPr>
+        <w:t>st</w:t>
+      </w:r>
+      <w:r>
+        <w:rPr/>
+        <w:t xml:space="preserve"> paragraph, non-business.</w:t>
       </w:r>
     </w:p>
     <w:p>
-      <w:bookmarkStart w:id="0" w:name="_GoBack"/>
-      <w:bookmarkEnd w:id="0"/>
+      <w:pPr>
+        <w:pStyle w:val="Normal"/>
+        <w:rPr/>
+      </w:pPr>
       <w:smartTag w:uri="http://www.w3.org/1999/02/22-rdf-syntax-ns#" w:element="RDF">
         <w:smartTagPr>
-          <w:attr w:name="urn:tscp:names:baf:1.1#BusinessAuthorization" w:val="urn:example:tscp:1"/>
-          <w:attr w:name="urn:tscp:names:baf:1.1#BusinessAuthorizationCategory" w:val="urn:example:tscp:1:confidential"/>
-          <w:attr w:name="urn:tscp:names:baf:1.1#BusinessAuthorizationDate" w:val="2015-11-27T11:45:00"/>
+          <w:attr w:name="urn:bails:ExportControl:Authorization:StartValidity" w:val="2015-11-27"/>
+          <w:attr w:name="urn:bails:ExportControl:BusinessAuthorization:Identifier" w:val="urn:example:tscp:1"/>
+          <w:attr w:name="urn:bails:ExportControl:BusinessAuthorizationCategory:Identifier" w:val="urn:example:tscp:1:confidential"/>
         </w:smartTagPr>
       </w:smartTag>
       <w:r>
-        <w:t>Hello world!</w:t>
+        <w:rPr/>
+        <w:t>2</w:t>
+      </w:r>
+      <w:r>
+        <w:rPr>
+          <w:vertAlign w:val="superscript"/>
+        </w:rPr>
+        <w:t>nd</w:t>
+      </w:r>
+      <w:r>
+        <w:rPr/>
+        <w:t xml:space="preserve"> paragraph, confidential.</w:t>
       </w:r>
     </w:p>
     <w:p>
+      <w:pPr>
+        <w:pStyle w:val="Normal"/>
+        <w:rPr/>
+      </w:pPr>
       <w:r>
-        <w:t>after</w:t>
+        <w:rPr/>
+        <w:t>3</w:t>
+      </w:r>
+      <w:r>
+        <w:rPr>
+          <w:vertAlign w:val="superscript"/>
+        </w:rPr>
+        <w:t>rd</w:t>
+      </w:r>
+      <w:r>
+        <w:rPr/>
+        <w:t xml:space="preserve"> paragraph, non-business.</w:t>
       </w:r>
     </w:p>
     <w:sectPr>

</xml_diff>